<commit_message>
1st Revision past initial check in - Dave Howick
</commit_message>
<xml_diff>
--- a/RqmntsDocTmplate.docx
+++ b/RqmntsDocTmplate.docx
@@ -2,8 +2,6 @@
 <file path=word/document.xml><?xml version="1.0" encoding="utf-8"?>
 <w:document xmlns:wpc="http://schemas.microsoft.com/office/word/2010/wordprocessingCanvas" xmlns:mc="http://schemas.openxmlformats.org/markup-compatibility/2006" xmlns:o="urn:schemas-microsoft-com:office:office" xmlns:r="http://schemas.openxmlformats.org/officeDocument/2006/relationships" xmlns:m="http://schemas.openxmlformats.org/officeDocument/2006/math" xmlns:v="urn:schemas-microsoft-com:vml" xmlns:wp14="http://schemas.microsoft.com/office/word/2010/wordprocessingDrawing" xmlns:wp="http://schemas.openxmlformats.org/drawingml/2006/wordprocessingDrawing" xmlns:w10="urn:schemas-microsoft-com:office:word" xmlns:w="http://schemas.openxmlformats.org/wordprocessingml/2006/main" xmlns:w14="http://schemas.microsoft.com/office/word/2010/wordml" xmlns:w15="http://schemas.microsoft.com/office/word/2012/wordml" xmlns:wpg="http://schemas.microsoft.com/office/word/2010/wordprocessingGroup" xmlns:wpi="http://schemas.microsoft.com/office/word/2010/wordprocessingInk" xmlns:wne="http://schemas.microsoft.com/office/word/2006/wordml" xmlns:wps="http://schemas.microsoft.com/office/word/2010/wordprocessingShape" mc:Ignorable="w14 w15 wp14">
   <w:body>
-    <w:bookmarkStart w:id="0" w:name="_GoBack" w:displacedByCustomXml="next"/>
-    <w:bookmarkEnd w:id="0" w:displacedByCustomXml="next"/>
     <w:sdt>
       <w:sdtPr>
         <w:id w:val="164059013"/>
@@ -934,7 +932,7 @@
             </w:rPr>
             <w:fldChar w:fldCharType="separate"/>
           </w:r>
-          <w:hyperlink w:anchor="_Toc46181734" w:history="1">
+          <w:hyperlink w:anchor="_Toc46236890" w:history="1">
             <w:r>
               <w:rPr>
                 <w:rStyle w:val="Hyperlink"/>
@@ -961,7 +959,7 @@
                 <w:noProof/>
                 <w:webHidden/>
               </w:rPr>
-              <w:instrText xml:space="preserve"> PAGEREF _Toc46181734 \h </w:instrText>
+              <w:instrText xml:space="preserve"> PAGEREF _Toc46236890 \h </w:instrText>
             </w:r>
             <w:r>
               <w:rPr>
@@ -1004,7 +1002,7 @@
               <w:noProof/>
             </w:rPr>
           </w:pPr>
-          <w:hyperlink w:anchor="_Toc46181735" w:history="1">
+          <w:hyperlink w:anchor="_Toc46236891" w:history="1">
             <w:r>
               <w:rPr>
                 <w:rStyle w:val="Hyperlink"/>
@@ -1045,7 +1043,7 @@
                 <w:noProof/>
                 <w:webHidden/>
               </w:rPr>
-              <w:instrText xml:space="preserve"> PAGEREF _Toc46181735 \h </w:instrText>
+              <w:instrText xml:space="preserve"> PAGEREF _Toc46236891 \h </w:instrText>
             </w:r>
             <w:r>
               <w:rPr>
@@ -1088,7 +1086,7 @@
               <w:noProof/>
             </w:rPr>
           </w:pPr>
-          <w:hyperlink w:anchor="_Toc46181736" w:history="1">
+          <w:hyperlink w:anchor="_Toc46236892" w:history="1">
             <w:r>
               <w:rPr>
                 <w:rStyle w:val="Hyperlink"/>
@@ -1129,7 +1127,7 @@
                 <w:noProof/>
                 <w:webHidden/>
               </w:rPr>
-              <w:instrText xml:space="preserve"> PAGEREF _Toc46181736 \h </w:instrText>
+              <w:instrText xml:space="preserve"> PAGEREF _Toc46236892 \h </w:instrText>
             </w:r>
             <w:r>
               <w:rPr>
@@ -1172,7 +1170,7 @@
               <w:noProof/>
             </w:rPr>
           </w:pPr>
-          <w:hyperlink w:anchor="_Toc46181737" w:history="1">
+          <w:hyperlink w:anchor="_Toc46236893" w:history="1">
             <w:r>
               <w:rPr>
                 <w:rStyle w:val="Hyperlink"/>
@@ -1213,7 +1211,7 @@
                 <w:noProof/>
                 <w:webHidden/>
               </w:rPr>
-              <w:instrText xml:space="preserve"> PAGEREF _Toc46181737 \h </w:instrText>
+              <w:instrText xml:space="preserve"> PAGEREF _Toc46236893 \h </w:instrText>
             </w:r>
             <w:r>
               <w:rPr>
@@ -1256,7 +1254,7 @@
               <w:noProof/>
             </w:rPr>
           </w:pPr>
-          <w:hyperlink w:anchor="_Toc46181738" w:history="1">
+          <w:hyperlink w:anchor="_Toc46236894" w:history="1">
             <w:r>
               <w:rPr>
                 <w:rStyle w:val="Hyperlink"/>
@@ -1297,7 +1295,7 @@
                 <w:noProof/>
                 <w:webHidden/>
               </w:rPr>
-              <w:instrText xml:space="preserve"> PAGEREF _Toc46181738 \h </w:instrText>
+              <w:instrText xml:space="preserve"> PAGEREF _Toc46236894 \h </w:instrText>
             </w:r>
             <w:r>
               <w:rPr>
@@ -1339,7 +1337,7 @@
               <w:noProof/>
             </w:rPr>
           </w:pPr>
-          <w:hyperlink w:anchor="_Toc46181739" w:history="1">
+          <w:hyperlink w:anchor="_Toc46236895" w:history="1">
             <w:r>
               <w:rPr>
                 <w:rStyle w:val="Hyperlink"/>
@@ -1366,7 +1364,7 @@
                 <w:noProof/>
                 <w:webHidden/>
               </w:rPr>
-              <w:instrText xml:space="preserve"> PAGEREF _Toc46181739 \h </w:instrText>
+              <w:instrText xml:space="preserve"> PAGEREF _Toc46236895 \h </w:instrText>
             </w:r>
             <w:r>
               <w:rPr>
@@ -1409,7 +1407,7 @@
               <w:noProof/>
             </w:rPr>
           </w:pPr>
-          <w:hyperlink w:anchor="_Toc46181740" w:history="1">
+          <w:hyperlink w:anchor="_Toc46236896" w:history="1">
             <w:r>
               <w:rPr>
                 <w:rStyle w:val="Hyperlink"/>
@@ -1450,7 +1448,7 @@
                 <w:noProof/>
                 <w:webHidden/>
               </w:rPr>
-              <w:instrText xml:space="preserve"> PAGEREF _Toc46181740 \h </w:instrText>
+              <w:instrText xml:space="preserve"> PAGEREF _Toc46236896 \h </w:instrText>
             </w:r>
             <w:r>
               <w:rPr>
@@ -1493,7 +1491,7 @@
               <w:noProof/>
             </w:rPr>
           </w:pPr>
-          <w:hyperlink w:anchor="_Toc46181741" w:history="1">
+          <w:hyperlink w:anchor="_Toc46236897" w:history="1">
             <w:r>
               <w:rPr>
                 <w:rStyle w:val="Hyperlink"/>
@@ -1534,7 +1532,7 @@
                 <w:noProof/>
                 <w:webHidden/>
               </w:rPr>
-              <w:instrText xml:space="preserve"> PAGEREF _Toc46181741 \h </w:instrText>
+              <w:instrText xml:space="preserve"> PAGEREF _Toc46236897 \h </w:instrText>
             </w:r>
             <w:r>
               <w:rPr>
@@ -1577,7 +1575,7 @@
               <w:noProof/>
             </w:rPr>
           </w:pPr>
-          <w:hyperlink w:anchor="_Toc46181742" w:history="1">
+          <w:hyperlink w:anchor="_Toc46236898" w:history="1">
             <w:r>
               <w:rPr>
                 <w:rStyle w:val="Hyperlink"/>
@@ -1618,7 +1616,7 @@
                 <w:noProof/>
                 <w:webHidden/>
               </w:rPr>
-              <w:instrText xml:space="preserve"> PAGEREF _Toc46181742 \h </w:instrText>
+              <w:instrText xml:space="preserve"> PAGEREF _Toc46236898 \h </w:instrText>
             </w:r>
             <w:r>
               <w:rPr>
@@ -1661,7 +1659,7 @@
               <w:noProof/>
             </w:rPr>
           </w:pPr>
-          <w:hyperlink w:anchor="_Toc46181743" w:history="1">
+          <w:hyperlink w:anchor="_Toc46236899" w:history="1">
             <w:r>
               <w:rPr>
                 <w:rStyle w:val="Hyperlink"/>
@@ -1702,7 +1700,7 @@
                 <w:noProof/>
                 <w:webHidden/>
               </w:rPr>
-              <w:instrText xml:space="preserve"> PAGEREF _Toc46181743 \h </w:instrText>
+              <w:instrText xml:space="preserve"> PAGEREF _Toc46236899 \h </w:instrText>
             </w:r>
             <w:r>
               <w:rPr>
@@ -1745,7 +1743,7 @@
               <w:noProof/>
             </w:rPr>
           </w:pPr>
-          <w:hyperlink w:anchor="_Toc46181744" w:history="1">
+          <w:hyperlink w:anchor="_Toc46236900" w:history="1">
             <w:r>
               <w:rPr>
                 <w:rStyle w:val="Hyperlink"/>
@@ -1786,7 +1784,7 @@
                 <w:noProof/>
                 <w:webHidden/>
               </w:rPr>
-              <w:instrText xml:space="preserve"> PAGEREF _Toc46181744 \h </w:instrText>
+              <w:instrText xml:space="preserve"> PAGEREF _Toc46236900 \h </w:instrText>
             </w:r>
             <w:r>
               <w:rPr>
@@ -1829,7 +1827,7 @@
               <w:noProof/>
             </w:rPr>
           </w:pPr>
-          <w:hyperlink w:anchor="_Toc46181745" w:history="1">
+          <w:hyperlink w:anchor="_Toc46236901" w:history="1">
             <w:r>
               <w:rPr>
                 <w:rStyle w:val="Hyperlink"/>
@@ -1870,7 +1868,7 @@
                 <w:noProof/>
                 <w:webHidden/>
               </w:rPr>
-              <w:instrText xml:space="preserve"> PAGEREF _Toc46181745 \h </w:instrText>
+              <w:instrText xml:space="preserve"> PAGEREF _Toc46236901 \h </w:instrText>
             </w:r>
             <w:r>
               <w:rPr>
@@ -1913,7 +1911,7 @@
               <w:noProof/>
             </w:rPr>
           </w:pPr>
-          <w:hyperlink w:anchor="_Toc46181746" w:history="1">
+          <w:hyperlink w:anchor="_Toc46236902" w:history="1">
             <w:r>
               <w:rPr>
                 <w:rStyle w:val="Hyperlink"/>
@@ -1954,7 +1952,7 @@
                 <w:noProof/>
                 <w:webHidden/>
               </w:rPr>
-              <w:instrText xml:space="preserve"> PAGEREF _Toc46181746 \h </w:instrText>
+              <w:instrText xml:space="preserve"> PAGEREF _Toc46236902 \h </w:instrText>
             </w:r>
             <w:r>
               <w:rPr>
@@ -1997,7 +1995,7 @@
               <w:noProof/>
             </w:rPr>
           </w:pPr>
-          <w:hyperlink w:anchor="_Toc46181747" w:history="1">
+          <w:hyperlink w:anchor="_Toc46236903" w:history="1">
             <w:r>
               <w:rPr>
                 <w:rStyle w:val="Hyperlink"/>
@@ -2038,7 +2036,7 @@
                 <w:noProof/>
                 <w:webHidden/>
               </w:rPr>
-              <w:instrText xml:space="preserve"> PAGEREF _Toc46181747 \h </w:instrText>
+              <w:instrText xml:space="preserve"> PAGEREF _Toc46236903 \h </w:instrText>
             </w:r>
             <w:r>
               <w:rPr>
@@ -2081,7 +2079,7 @@
               <w:noProof/>
             </w:rPr>
           </w:pPr>
-          <w:hyperlink w:anchor="_Toc46181748" w:history="1">
+          <w:hyperlink w:anchor="_Toc46236904" w:history="1">
             <w:r>
               <w:rPr>
                 <w:rStyle w:val="Hyperlink"/>
@@ -2122,7 +2120,7 @@
                 <w:noProof/>
                 <w:webHidden/>
               </w:rPr>
-              <w:instrText xml:space="preserve"> PAGEREF _Toc46181748 \h </w:instrText>
+              <w:instrText xml:space="preserve"> PAGEREF _Toc46236904 \h </w:instrText>
             </w:r>
             <w:r>
               <w:rPr>
@@ -2165,7 +2163,7 @@
               <w:noProof/>
             </w:rPr>
           </w:pPr>
-          <w:hyperlink w:anchor="_Toc46181749" w:history="1">
+          <w:hyperlink w:anchor="_Toc46236905" w:history="1">
             <w:r>
               <w:rPr>
                 <w:rStyle w:val="Hyperlink"/>
@@ -2206,7 +2204,7 @@
                 <w:noProof/>
                 <w:webHidden/>
               </w:rPr>
-              <w:instrText xml:space="preserve"> PAGEREF _Toc46181749 \h </w:instrText>
+              <w:instrText xml:space="preserve"> PAGEREF _Toc46236905 \h </w:instrText>
             </w:r>
             <w:r>
               <w:rPr>
@@ -2249,7 +2247,7 @@
               <w:noProof/>
             </w:rPr>
           </w:pPr>
-          <w:hyperlink w:anchor="_Toc46181750" w:history="1">
+          <w:hyperlink w:anchor="_Toc46236906" w:history="1">
             <w:r>
               <w:rPr>
                 <w:rStyle w:val="Hyperlink"/>
@@ -2290,7 +2288,7 @@
                 <w:noProof/>
                 <w:webHidden/>
               </w:rPr>
-              <w:instrText xml:space="preserve"> PAGEREF _Toc46181750 \h </w:instrText>
+              <w:instrText xml:space="preserve"> PAGEREF _Toc46236906 \h </w:instrText>
             </w:r>
             <w:r>
               <w:rPr>
@@ -2333,7 +2331,7 @@
               <w:noProof/>
             </w:rPr>
           </w:pPr>
-          <w:hyperlink w:anchor="_Toc46181751" w:history="1">
+          <w:hyperlink w:anchor="_Toc46236907" w:history="1">
             <w:r>
               <w:rPr>
                 <w:rStyle w:val="Hyperlink"/>
@@ -2374,7 +2372,7 @@
                 <w:noProof/>
                 <w:webHidden/>
               </w:rPr>
-              <w:instrText xml:space="preserve"> PAGEREF _Toc46181751 \h </w:instrText>
+              <w:instrText xml:space="preserve"> PAGEREF _Toc46236907 \h </w:instrText>
             </w:r>
             <w:r>
               <w:rPr>
@@ -2427,12 +2425,12 @@
       <w:pPr>
         <w:pStyle w:val="Heading1"/>
       </w:pPr>
-      <w:bookmarkStart w:id="1" w:name="_Toc46181734"/>
+      <w:bookmarkStart w:id="0" w:name="_Toc46236890"/>
       <w:r>
         <w:lastRenderedPageBreak/>
         <w:t>Preface</w:t>
       </w:r>
-      <w:bookmarkEnd w:id="1"/>
+      <w:bookmarkEnd w:id="0"/>
     </w:p>
     <w:p/>
     <w:p>
@@ -2935,7 +2933,7 @@
       <w:pPr>
         <w:pStyle w:val="Heading1"/>
       </w:pPr>
-      <w:bookmarkStart w:id="2" w:name="_Toc46181735"/>
+      <w:bookmarkStart w:id="1" w:name="_Toc46236891"/>
       <w:r>
         <w:lastRenderedPageBreak/>
         <w:t>1</w:t>
@@ -2946,92 +2944,92 @@
       <w:r>
         <w:t>Introduction</w:t>
       </w:r>
+      <w:bookmarkEnd w:id="1"/>
+    </w:p>
+    <w:p/>
+    <w:p>
+      <w:r>
+        <w:t>There is a desire for a web based, cloud hosted solution that can test multiple program modules or blocks of program code simultaneously</w:t>
+      </w:r>
+      <w:r>
+        <w:t xml:space="preserve">.  This system will also </w:t>
+      </w:r>
+      <w:r>
+        <w:t xml:space="preserve">have multiple methods for accessing the test module (dynamic link library, XML file, JSON file, etc.) and </w:t>
+      </w:r>
+      <w:r>
+        <w:t xml:space="preserve">for </w:t>
+      </w:r>
+      <w:r>
+        <w:t>delivering test results to the Test Framework application</w:t>
+      </w:r>
+      <w:r>
+        <w:t xml:space="preserve"> via logging and test results files</w:t>
+      </w:r>
+      <w:r>
+        <w:t>.</w:t>
+      </w:r>
+    </w:p>
+    <w:p>
+      <w:r>
+        <w:t>In addition, there is the need to be able to test with multiple languages (C++, C#, Java, Python) and to add additional program language support to the application as needed for expandability.</w:t>
+      </w:r>
+    </w:p>
+    <w:p>
+      <w:r>
+        <w:t xml:space="preserve">Further, scalability is a concern as there will be multiple teams (multiple </w:t>
+      </w:r>
+      <w:r>
+        <w:t xml:space="preserve">developers, engineers, testers, - </w:t>
+      </w:r>
+      <w:r>
+        <w:t>users</w:t>
+      </w:r>
+      <w:r>
+        <w:t xml:space="preserve"> of the system</w:t>
+      </w:r>
+      <w:r>
+        <w:t xml:space="preserve">) that </w:t>
+      </w:r>
+      <w:r>
+        <w:t xml:space="preserve">will </w:t>
+      </w:r>
+      <w:r>
+        <w:t>use the system at the same time so the system needs to be scalable, to support massive parallel processing/testing and support multiple concurrent users.</w:t>
+      </w:r>
+    </w:p>
+    <w:p>
+      <w:r>
+        <w:t xml:space="preserve">Because of the scalability issue, massive parallel testing that can be going on at any </w:t>
+      </w:r>
+      <w:r>
+        <w:t>given</w:t>
+      </w:r>
+      <w:r>
+        <w:t xml:space="preserve"> time, </w:t>
+      </w:r>
+      <w:r>
+        <w:t xml:space="preserve">the </w:t>
+      </w:r>
+      <w:r>
+        <w:t>concurrency of tests and concurrency of users, system performance is also a prime concern.  The system shall be hosted on cloud platforms and in multiple regions to address both performance requirements as well as system availability and business continuity concerns.</w:t>
+      </w:r>
+    </w:p>
+    <w:p>
+      <w:pPr>
+        <w:pStyle w:val="Heading1"/>
+      </w:pPr>
+      <w:bookmarkStart w:id="2" w:name="_Toc46236892"/>
+      <w:r>
+        <w:t>1.1</w:t>
+      </w:r>
+      <w:r>
+        <w:tab/>
+      </w:r>
+      <w:r>
+        <w:t>System Overview</w:t>
+      </w:r>
       <w:bookmarkEnd w:id="2"/>
-    </w:p>
-    <w:p/>
-    <w:p>
-      <w:r>
-        <w:t>There is a desire for a web based, cloud hosted solution that can test multiple program modules or blocks of program code simultaneously</w:t>
-      </w:r>
-      <w:r>
-        <w:t xml:space="preserve">.  This system will also </w:t>
-      </w:r>
-      <w:r>
-        <w:t xml:space="preserve">have multiple methods for accessing the test module (dynamic link library, XML file, JSON file, etc.) and </w:t>
-      </w:r>
-      <w:r>
-        <w:t xml:space="preserve">for </w:t>
-      </w:r>
-      <w:r>
-        <w:t>delivering test results to the Test Framework application</w:t>
-      </w:r>
-      <w:r>
-        <w:t xml:space="preserve"> via logging and test results files</w:t>
-      </w:r>
-      <w:r>
-        <w:t>.</w:t>
-      </w:r>
-    </w:p>
-    <w:p>
-      <w:r>
-        <w:t>In addition, there is the need to be able to test with multiple languages (C++, C#, Java, Python) and to add additional program language support to the application as needed for expandability.</w:t>
-      </w:r>
-    </w:p>
-    <w:p>
-      <w:r>
-        <w:t xml:space="preserve">Further, scalability is a concern as there will be multiple teams (multiple </w:t>
-      </w:r>
-      <w:r>
-        <w:t xml:space="preserve">developers, engineers, testers, - </w:t>
-      </w:r>
-      <w:r>
-        <w:t>users</w:t>
-      </w:r>
-      <w:r>
-        <w:t xml:space="preserve"> of the system</w:t>
-      </w:r>
-      <w:r>
-        <w:t xml:space="preserve">) that </w:t>
-      </w:r>
-      <w:r>
-        <w:t xml:space="preserve">will </w:t>
-      </w:r>
-      <w:r>
-        <w:t>use the system at the same time so the system needs to be scalable, to support massive parallel processing/testing and support multiple concurrent users.</w:t>
-      </w:r>
-    </w:p>
-    <w:p>
-      <w:r>
-        <w:t xml:space="preserve">Because of the scalability issue, massive parallel testing that can be going on at any </w:t>
-      </w:r>
-      <w:r>
-        <w:t>given</w:t>
-      </w:r>
-      <w:r>
-        <w:t xml:space="preserve"> time, </w:t>
-      </w:r>
-      <w:r>
-        <w:t xml:space="preserve">the </w:t>
-      </w:r>
-      <w:r>
-        <w:t>concurrency of tests and concurrency of users, system performance is also a prime concern.  The system shall be hosted on cloud platforms and in multiple regions to address both performance requirements as well as system availability and business continuity concerns.</w:t>
-      </w:r>
-    </w:p>
-    <w:p>
-      <w:pPr>
-        <w:pStyle w:val="Heading1"/>
-      </w:pPr>
-      <w:bookmarkStart w:id="3" w:name="_Toc46181736"/>
-      <w:r>
-        <w:t>1.1</w:t>
-      </w:r>
-      <w:r>
-        <w:tab/>
-      </w:r>
-      <w:r>
-        <w:t>System Overview</w:t>
-      </w:r>
-      <w:bookmarkEnd w:id="3"/>
     </w:p>
     <w:p/>
     <w:p/>
@@ -3039,7 +3037,7 @@
       <w:pPr>
         <w:pStyle w:val="Heading1"/>
       </w:pPr>
-      <w:bookmarkStart w:id="4" w:name="_Toc46181737"/>
+      <w:bookmarkStart w:id="3" w:name="_Toc46236893"/>
       <w:r>
         <w:t>1.2</w:t>
       </w:r>
@@ -3049,7 +3047,7 @@
       <w:r>
         <w:t>System Users</w:t>
       </w:r>
-      <w:bookmarkEnd w:id="4"/>
+      <w:bookmarkEnd w:id="3"/>
     </w:p>
     <w:p/>
     <w:p>
@@ -3203,7 +3201,7 @@
       <w:pPr>
         <w:pStyle w:val="Heading1"/>
       </w:pPr>
-      <w:bookmarkStart w:id="5" w:name="_Toc46181738"/>
+      <w:bookmarkStart w:id="4" w:name="_Toc46236894"/>
       <w:r>
         <w:lastRenderedPageBreak/>
         <w:t>1.3</w:t>
@@ -3214,7 +3212,7 @@
       <w:r>
         <w:t>System Usability</w:t>
       </w:r>
-      <w:bookmarkEnd w:id="5"/>
+      <w:bookmarkEnd w:id="4"/>
     </w:p>
     <w:p/>
     <w:p>
@@ -3303,7 +3301,25 @@
         <w:t>Ability to allow m</w:t>
       </w:r>
       <w:r>
-        <w:t>ultiple users can use the system at the same time.</w:t>
+        <w:t xml:space="preserve">ultiple users </w:t>
+      </w:r>
+      <w:r>
+        <w:t>to</w:t>
+      </w:r>
+      <w:r>
+        <w:t xml:space="preserve"> use the system at the same time.</w:t>
+      </w:r>
+    </w:p>
+    <w:p>
+      <w:pPr>
+        <w:pStyle w:val="ListParagraph"/>
+        <w:numPr>
+          <w:ilvl w:val="0"/>
+          <w:numId w:val="4"/>
+        </w:numPr>
+      </w:pPr>
+      <w:r>
+        <w:t>System is highly available, disaster recoverable, and located in multiple regions of a cloud platform that allow for excellent performance, local scalability, and reduction in network latency.</w:t>
       </w:r>
       <w:r>
         <w:br w:type="page"/>
@@ -3313,12 +3329,12 @@
       <w:pPr>
         <w:pStyle w:val="Heading1"/>
       </w:pPr>
-      <w:bookmarkStart w:id="6" w:name="_Toc46181739"/>
+      <w:bookmarkStart w:id="5" w:name="_Toc46236895"/>
       <w:r>
         <w:lastRenderedPageBreak/>
         <w:t>Glossary</w:t>
       </w:r>
-      <w:bookmarkEnd w:id="6"/>
+      <w:bookmarkEnd w:id="5"/>
     </w:p>
     <w:p/>
     <w:p>
@@ -3384,7 +3400,38 @@
         <w:t>API</w:t>
       </w:r>
       <w:r>
-        <w:t xml:space="preserve"> – Application Programming Interface.  Program code that allows for communication between one application to another via a defined set of protocol (rules).</w:t>
+        <w:t xml:space="preserve"> – Application Programming Interface.  Program code that allows for communication between one </w:t>
+      </w:r>
+      <w:proofErr w:type="gramStart"/>
+      <w:r>
+        <w:t>application</w:t>
+      </w:r>
+      <w:proofErr w:type="gramEnd"/>
+      <w:r>
+        <w:t xml:space="preserve"> to another via a defined set of protocol (rules).</w:t>
+      </w:r>
+    </w:p>
+    <w:p>
+      <w:r>
+        <w:rPr>
+          <w:b/>
+          <w:u w:val="single"/>
+        </w:rPr>
+        <w:t>HA</w:t>
+      </w:r>
+      <w:r>
+        <w:t xml:space="preserve"> – High Availability.  Usually measured by “nines”, like four nines (99.99%) is the measure of uptime and available for user use, of the system.  Sometimes measured as AEC (Availability Environment Classification) scheme codes.  A system with an AEC value of 2 is considered highly available.</w:t>
+      </w:r>
+    </w:p>
+    <w:p>
+      <w:r>
+        <w:rPr>
+          <w:b/>
+        </w:rPr>
+        <w:t>DR</w:t>
+      </w:r>
+      <w:r>
+        <w:t xml:space="preserve"> – Disaster Recovery.  This is the failover/recovery method of the system.  Recovery levels usually range from zero to five, but there are two important measurements or requirements for determining system recoverability.  RTO (Recovery Time Objective) is the measurement of how long the system can be down before it must be online again and available for use.  RPO (Recovery Point Objective) is the measurement of how much time elapses between snapshots, copies or other replication of data.  In other words, how much data can you afford to lose?  The smaller the numbers in either case, the higher the Recovery level has to be.</w:t>
       </w:r>
     </w:p>
     <w:p>
@@ -3401,7 +3448,7 @@
       <w:pPr>
         <w:pStyle w:val="Heading1"/>
       </w:pPr>
-      <w:bookmarkStart w:id="7" w:name="_Toc46181740"/>
+      <w:bookmarkStart w:id="6" w:name="_Toc46236896"/>
       <w:r>
         <w:lastRenderedPageBreak/>
         <w:t>2</w:t>
@@ -3412,10 +3459,143 @@
       <w:r>
         <w:t>System Requirements</w:t>
       </w:r>
-      <w:bookmarkEnd w:id="7"/>
+      <w:bookmarkEnd w:id="6"/>
     </w:p>
     <w:p/>
-    <w:p/>
+    <w:p>
+      <w:r>
+        <w:t>2.1</w:t>
+      </w:r>
+      <w:r>
+        <w:tab/>
+        <w:t>The system shall be implemented as a client-server system.</w:t>
+      </w:r>
+    </w:p>
+    <w:p>
+      <w:pPr>
+        <w:ind w:left="720" w:hanging="720"/>
+      </w:pPr>
+      <w:r>
+        <w:t>2.2</w:t>
+      </w:r>
+      <w:r>
+        <w:tab/>
+        <w:t>Client access to the system shall be provided through a standard web browser.  The Firefox web browser shall be the standard browser that is supported.  However, the system should support the three top popular web browsers, Microsoft Edge, Google Chrome, and Firefox.</w:t>
+      </w:r>
+    </w:p>
+    <w:p>
+      <w:r>
+        <w:t>2.3</w:t>
+      </w:r>
+      <w:r>
+        <w:tab/>
+        <w:t>The system interface shall be Web enabled GUI.</w:t>
+      </w:r>
+    </w:p>
+    <w:p>
+      <w:pPr>
+        <w:ind w:left="720" w:hanging="720"/>
+      </w:pPr>
+      <w:r>
+        <w:t>2.4</w:t>
+      </w:r>
+      <w:r>
+        <w:tab/>
+        <w:t xml:space="preserve">The system shall be hosted on cloud platforms to support ease of resource acquisition and hosting, </w:t>
+      </w:r>
+      <w:r>
+        <w:t>automatic scaling</w:t>
+      </w:r>
+      <w:r>
+        <w:t xml:space="preserve"> of system resources, built-in network infrastructure, managed services where needed.</w:t>
+      </w:r>
+    </w:p>
+    <w:p>
+      <w:pPr>
+        <w:ind w:left="720" w:hanging="720"/>
+      </w:pPr>
+      <w:r>
+        <w:t>2.5</w:t>
+      </w:r>
+      <w:r>
+        <w:tab/>
+        <w:t>The system shall be implemented in multiple regions to support disaster recovery and business continuity requirements (see availability and business continuity requirements section), and to support continuous</w:t>
+      </w:r>
+      <w:r>
+        <w:t xml:space="preserve"> high performance and low latency.  The system shall also be implemented</w:t>
+      </w:r>
+      <w:r>
+        <w:t xml:space="preserve"> in multiple </w:t>
+      </w:r>
+      <w:r>
+        <w:t>availability zones for added high availability (see availability requirements).</w:t>
+      </w:r>
+    </w:p>
+    <w:p>
+      <w:pPr>
+        <w:ind w:left="720" w:hanging="720"/>
+      </w:pPr>
+      <w:r>
+        <w:t>2.6</w:t>
+      </w:r>
+      <w:r>
+        <w:tab/>
+        <w:t xml:space="preserve">Only one region shall be taken down for maintenance at a time.  The others shall be left up, running, and available.  As the updated region comes back online, the next region can be taken offline for maintenance until all regions have been updated. </w:t>
+      </w:r>
+    </w:p>
+    <w:p>
+      <w:pPr>
+        <w:ind w:left="720" w:hanging="720"/>
+      </w:pPr>
+      <w:r>
+        <w:t>2.7</w:t>
+      </w:r>
+      <w:r>
+        <w:tab/>
+        <w:t>The system shall maintain all program code in scripts that can be deployed to the cloud platform and have backup copies of these scripts located in a separate region.</w:t>
+      </w:r>
+    </w:p>
+    <w:p>
+      <w:pPr>
+        <w:ind w:left="720" w:hanging="720"/>
+      </w:pPr>
+      <w:r>
+        <w:t>2.8</w:t>
+      </w:r>
+      <w:r>
+        <w:tab/>
+        <w:t>The system shall have a development environment for use by the software engineering and development team(s).</w:t>
+      </w:r>
+    </w:p>
+    <w:p>
+      <w:pPr>
+        <w:ind w:left="720" w:hanging="720"/>
+      </w:pPr>
+      <w:r>
+        <w:t>2.9</w:t>
+      </w:r>
+      <w:r>
+        <w:tab/>
+        <w:t>The system shall have a test environment to allow other users to test changes before committing them to production.  This environment shall be implemented in multiple zones and multiple regions to enable testing of HA/DR requirements rather than taking production down.</w:t>
+      </w:r>
+    </w:p>
+    <w:p>
+      <w:pPr>
+        <w:ind w:left="720" w:hanging="720"/>
+      </w:pPr>
+      <w:r>
+        <w:t>2.10</w:t>
+      </w:r>
+      <w:r>
+        <w:tab/>
+        <w:t>The system shall have a production environment that is used by multiple users implemented in multiple regions and multiple availability zones</w:t>
+      </w:r>
+    </w:p>
+    <w:p>
+      <w:pPr>
+        <w:ind w:left="720" w:hanging="720"/>
+      </w:pPr>
+    </w:p>
     <w:p>
       <w:r>
         <w:br w:type="page"/>
@@ -3425,7 +3605,7 @@
       <w:pPr>
         <w:pStyle w:val="Heading1"/>
       </w:pPr>
-      <w:bookmarkStart w:id="8" w:name="_Toc46181741"/>
+      <w:bookmarkStart w:id="7" w:name="_Toc46236897"/>
       <w:r>
         <w:lastRenderedPageBreak/>
         <w:t>3.</w:t>
@@ -3434,16 +3614,201 @@
         <w:tab/>
         <w:t>User Requirements</w:t>
       </w:r>
+      <w:bookmarkEnd w:id="7"/>
+    </w:p>
+    <w:p/>
+    <w:p>
+      <w:pPr>
+        <w:pStyle w:val="Heading2"/>
+      </w:pPr>
+      <w:bookmarkStart w:id="8" w:name="_Toc46236898"/>
+      <w:r>
+        <w:t xml:space="preserve">3.1 </w:t>
+      </w:r>
+      <w:r>
+        <w:tab/>
+      </w:r>
+      <w:r>
+        <w:t xml:space="preserve">User </w:t>
+      </w:r>
+      <w:r>
+        <w:t xml:space="preserve">Requirement </w:t>
+      </w:r>
+      <w:r>
+        <w:t>01</w:t>
+      </w:r>
       <w:bookmarkEnd w:id="8"/>
     </w:p>
-    <w:p/>
+    <w:p>
+      <w:pPr>
+        <w:ind w:left="720"/>
+      </w:pPr>
+      <w:r>
+        <w:t>The</w:t>
+      </w:r>
+      <w:r>
+        <w:t xml:space="preserve"> software developer</w:t>
+      </w:r>
+      <w:r>
+        <w:t>(s) need</w:t>
+      </w:r>
+      <w:r>
+        <w:t xml:space="preserve"> to be able to run individual unit tests of program code in a test framework / harness.</w:t>
+      </w:r>
+    </w:p>
+    <w:p>
+      <w:pPr>
+        <w:ind w:left="720" w:hanging="720"/>
+      </w:pPr>
+      <w:r>
+        <w:t>3.1.1</w:t>
+      </w:r>
+      <w:r>
+        <w:tab/>
+      </w:r>
+      <w:r>
+        <w:t>The test framework / harness shall be an application that can run on the Windows platform</w:t>
+      </w:r>
+      <w:r>
+        <w:t>.  The user will access from the client web browser</w:t>
+      </w:r>
+      <w:r>
+        <w:t>.</w:t>
+      </w:r>
+      <w:r>
+        <w:t xml:space="preserve">  The system should run on Linux and MAC platforms as well.</w:t>
+      </w:r>
+    </w:p>
+    <w:p>
+      <w:r>
+        <w:t>3.1.2</w:t>
+      </w:r>
+      <w:r>
+        <w:tab/>
+      </w:r>
+      <w:r>
+        <w:t>The application shall not require changing and recompiling the program each time a test is run.</w:t>
+      </w:r>
+    </w:p>
+    <w:p>
+      <w:r>
+        <w:t>3.1.3</w:t>
+      </w:r>
+      <w:r>
+        <w:tab/>
+      </w:r>
+      <w:r>
+        <w:t>The application will have a Graphic User Interface that will allow:</w:t>
+      </w:r>
+    </w:p>
+    <w:p>
+      <w:pPr>
+        <w:ind w:left="1080"/>
+      </w:pPr>
+      <w:r>
+        <w:t>3.1.3.1</w:t>
+      </w:r>
+      <w:r>
+        <w:tab/>
+      </w:r>
+      <w:r>
+        <w:t>The developer to choose which test(s) to run (some type of file dialog / list box).</w:t>
+      </w:r>
+    </w:p>
+    <w:p>
+      <w:pPr>
+        <w:ind w:left="1080"/>
+      </w:pPr>
+      <w:r>
+        <w:t>3.1.3.2</w:t>
+      </w:r>
+      <w:r>
+        <w:tab/>
+      </w:r>
+      <w:r>
+        <w:t>The developer to build a list of all test(s) to run (container object on GUI).</w:t>
+      </w:r>
+    </w:p>
+    <w:p>
+      <w:pPr>
+        <w:ind w:left="1080"/>
+      </w:pPr>
+      <w:r>
+        <w:t>3.1.3.3</w:t>
+      </w:r>
+      <w:r>
+        <w:tab/>
+      </w:r>
+      <w:r>
+        <w:t>Shall show all tests selected to run</w:t>
+      </w:r>
+      <w:r>
+        <w:t xml:space="preserve"> (some type of dialog / list box)</w:t>
+      </w:r>
+      <w:r>
+        <w:t>.</w:t>
+      </w:r>
+    </w:p>
+    <w:p>
+      <w:pPr>
+        <w:ind w:left="1080"/>
+      </w:pPr>
+      <w:r>
+        <w:t>3.1.3.4</w:t>
+      </w:r>
+      <w:r>
+        <w:tab/>
+      </w:r>
+      <w:r>
+        <w:t>Shall show test progress and status on the GUI.</w:t>
+      </w:r>
+    </w:p>
+    <w:p>
+      <w:pPr>
+        <w:ind w:left="720" w:hanging="720"/>
+      </w:pPr>
+      <w:r>
+        <w:t>3.1.4</w:t>
+      </w:r>
+      <w:r>
+        <w:tab/>
+      </w:r>
+      <w:r>
+        <w:t xml:space="preserve">The application shall allow multiple tests to run at one time.  The application will allow the tests to run asynchronously so that no </w:t>
+      </w:r>
+      <w:r>
+        <w:t>one test will hold up the other tests by tying up resources and starving the other processes (threads)</w:t>
+      </w:r>
+      <w:r>
+        <w:t>.</w:t>
+      </w:r>
+    </w:p>
+    <w:p>
+      <w:pPr>
+        <w:ind w:left="720" w:hanging="720"/>
+      </w:pPr>
+      <w:r>
+        <w:t>3.1.5</w:t>
+      </w:r>
+      <w:r>
+        <w:tab/>
+      </w:r>
+      <w:r>
+        <w:t xml:space="preserve">The application will log all test results to an external file AND to the screen in some type of GUI container. </w:t>
+      </w:r>
+    </w:p>
     <w:p>
       <w:pPr>
         <w:pStyle w:val="Heading2"/>
       </w:pPr>
-      <w:bookmarkStart w:id="9" w:name="_Toc46181742"/>
-      <w:r>
-        <w:t xml:space="preserve">3.1 </w:t>
+    </w:p>
+    <w:p>
+      <w:pPr>
+        <w:pStyle w:val="Heading2"/>
+      </w:pPr>
+      <w:bookmarkStart w:id="9" w:name="_Toc46236899"/>
+      <w:r>
+        <w:t xml:space="preserve">3.2 </w:t>
       </w:r>
       <w:r>
         <w:tab/>
@@ -3455,197 +3820,12 @@
         <w:t xml:space="preserve">Requirement </w:t>
       </w:r>
       <w:r>
-        <w:t>01</w:t>
+        <w:t>0</w:t>
+      </w:r>
+      <w:r>
+        <w:t>2</w:t>
       </w:r>
       <w:bookmarkEnd w:id="9"/>
-    </w:p>
-    <w:p>
-      <w:pPr>
-        <w:ind w:left="720"/>
-      </w:pPr>
-      <w:r>
-        <w:t>The</w:t>
-      </w:r>
-      <w:r>
-        <w:t xml:space="preserve"> software developer</w:t>
-      </w:r>
-      <w:r>
-        <w:t>(s) need</w:t>
-      </w:r>
-      <w:r>
-        <w:t xml:space="preserve"> to be able to run individual unit tests of program code in a test framework / harness.</w:t>
-      </w:r>
-    </w:p>
-    <w:p>
-      <w:pPr>
-        <w:ind w:left="720" w:hanging="720"/>
-      </w:pPr>
-      <w:r>
-        <w:t>3.1.1</w:t>
-      </w:r>
-      <w:r>
-        <w:tab/>
-      </w:r>
-      <w:r>
-        <w:t>The test framework / harness shall be an application that can run on the Windows platform</w:t>
-      </w:r>
-      <w:r>
-        <w:t>.  The user will access from the client web browser</w:t>
-      </w:r>
-      <w:r>
-        <w:t>.</w:t>
-      </w:r>
-      <w:r>
-        <w:t xml:space="preserve">  The system should run on Linux and MAC platforms as well.</w:t>
-      </w:r>
-    </w:p>
-    <w:p>
-      <w:r>
-        <w:t>3.1.2</w:t>
-      </w:r>
-      <w:r>
-        <w:tab/>
-      </w:r>
-      <w:r>
-        <w:t>The application shall not require changing and recompiling the program each time a test is run.</w:t>
-      </w:r>
-    </w:p>
-    <w:p>
-      <w:r>
-        <w:t>3.1.3</w:t>
-      </w:r>
-      <w:r>
-        <w:tab/>
-      </w:r>
-      <w:r>
-        <w:t>The application will have a Graphic User Interface that will allow:</w:t>
-      </w:r>
-    </w:p>
-    <w:p>
-      <w:pPr>
-        <w:ind w:left="1080"/>
-      </w:pPr>
-      <w:r>
-        <w:t>3.1.3.1</w:t>
-      </w:r>
-      <w:r>
-        <w:tab/>
-      </w:r>
-      <w:r>
-        <w:t>The developer to choose which test(s) to run (some type of file dialog / list box).</w:t>
-      </w:r>
-    </w:p>
-    <w:p>
-      <w:pPr>
-        <w:ind w:left="1080"/>
-      </w:pPr>
-      <w:r>
-        <w:t>3.1.3.2</w:t>
-      </w:r>
-      <w:r>
-        <w:tab/>
-      </w:r>
-      <w:r>
-        <w:t>The developer to build a list of all test(s) to run (container object on GUI).</w:t>
-      </w:r>
-    </w:p>
-    <w:p>
-      <w:pPr>
-        <w:ind w:left="1080"/>
-      </w:pPr>
-      <w:r>
-        <w:t>3.1.3.3</w:t>
-      </w:r>
-      <w:r>
-        <w:tab/>
-      </w:r>
-      <w:r>
-        <w:t>Shall show all tests selected to run</w:t>
-      </w:r>
-      <w:r>
-        <w:t xml:space="preserve"> (some type of dialog / list box)</w:t>
-      </w:r>
-      <w:r>
-        <w:t>.</w:t>
-      </w:r>
-    </w:p>
-    <w:p>
-      <w:pPr>
-        <w:ind w:left="1080"/>
-      </w:pPr>
-      <w:r>
-        <w:t>3.1.3.4</w:t>
-      </w:r>
-      <w:r>
-        <w:tab/>
-      </w:r>
-      <w:r>
-        <w:t>Shall show test progress and status on the GUI.</w:t>
-      </w:r>
-    </w:p>
-    <w:p>
-      <w:pPr>
-        <w:ind w:left="720" w:hanging="720"/>
-      </w:pPr>
-      <w:r>
-        <w:t>3.1.4</w:t>
-      </w:r>
-      <w:r>
-        <w:tab/>
-      </w:r>
-      <w:r>
-        <w:t xml:space="preserve">The application shall allow multiple tests to run at one time.  The application will allow the tests to run asynchronously so that no </w:t>
-      </w:r>
-      <w:r>
-        <w:t>one test will hold up the other tests by tying up resources and starving the other processes (threads)</w:t>
-      </w:r>
-      <w:r>
-        <w:t>.</w:t>
-      </w:r>
-    </w:p>
-    <w:p>
-      <w:pPr>
-        <w:ind w:left="720" w:hanging="720"/>
-      </w:pPr>
-      <w:r>
-        <w:t>3.1.5</w:t>
-      </w:r>
-      <w:r>
-        <w:tab/>
-      </w:r>
-      <w:r>
-        <w:t xml:space="preserve">The application will log all test results to an external file AND to the screen in some type of GUI container. </w:t>
-      </w:r>
-    </w:p>
-    <w:p>
-      <w:pPr>
-        <w:pStyle w:val="Heading2"/>
-      </w:pPr>
-    </w:p>
-    <w:p>
-      <w:pPr>
-        <w:pStyle w:val="Heading2"/>
-      </w:pPr>
-      <w:bookmarkStart w:id="10" w:name="_Toc46181743"/>
-      <w:r>
-        <w:t xml:space="preserve">3.2 </w:t>
-      </w:r>
-      <w:r>
-        <w:tab/>
-      </w:r>
-      <w:r>
-        <w:t xml:space="preserve">User </w:t>
-      </w:r>
-      <w:r>
-        <w:t xml:space="preserve">Requirement </w:t>
-      </w:r>
-      <w:r>
-        <w:t>0</w:t>
-      </w:r>
-      <w:r>
-        <w:t>2</w:t>
-      </w:r>
-      <w:bookmarkEnd w:id="10"/>
     </w:p>
     <w:p>
       <w:pPr>
@@ -3885,7 +4065,7 @@
       <w:pPr>
         <w:pStyle w:val="Heading2"/>
       </w:pPr>
-      <w:bookmarkStart w:id="11" w:name="_Toc46181744"/>
+      <w:bookmarkStart w:id="10" w:name="_Toc46236900"/>
       <w:r>
         <w:t xml:space="preserve">3.3 </w:t>
       </w:r>
@@ -3901,7 +4081,7 @@
       <w:r>
         <w:t>03</w:t>
       </w:r>
-      <w:bookmarkEnd w:id="11"/>
+      <w:bookmarkEnd w:id="10"/>
     </w:p>
     <w:p>
       <w:pPr>
@@ -3957,7 +4137,7 @@
       <w:pPr>
         <w:pStyle w:val="Heading1"/>
       </w:pPr>
-      <w:bookmarkStart w:id="12" w:name="_Toc46181745"/>
+      <w:bookmarkStart w:id="11" w:name="_Toc46236901"/>
       <w:r>
         <w:lastRenderedPageBreak/>
         <w:t>4</w:t>
@@ -3968,7 +4148,7 @@
       <w:r>
         <w:t>Constraints</w:t>
       </w:r>
-      <w:bookmarkEnd w:id="12"/>
+      <w:bookmarkEnd w:id="11"/>
     </w:p>
     <w:p>
       <w:pPr>
@@ -3979,7 +4159,7 @@
       <w:pPr>
         <w:pStyle w:val="Heading2"/>
       </w:pPr>
-      <w:bookmarkStart w:id="13" w:name="_Toc46181746"/>
+      <w:bookmarkStart w:id="12" w:name="_Toc46236902"/>
       <w:r>
         <w:t>4.1</w:t>
       </w:r>
@@ -3987,7 +4167,7 @@
         <w:tab/>
         <w:t>Technical Constraints</w:t>
       </w:r>
-      <w:bookmarkEnd w:id="13"/>
+      <w:bookmarkEnd w:id="12"/>
     </w:p>
     <w:p>
       <w:pPr>
@@ -4027,7 +4207,7 @@
       <w:pPr>
         <w:pStyle w:val="Heading2"/>
       </w:pPr>
-      <w:bookmarkStart w:id="14" w:name="_Toc46181747"/>
+      <w:bookmarkStart w:id="13" w:name="_Toc46236903"/>
       <w:r>
         <w:t>4.2</w:t>
       </w:r>
@@ -4035,7 +4215,7 @@
         <w:tab/>
         <w:t>Operational Constraints</w:t>
       </w:r>
-      <w:bookmarkEnd w:id="14"/>
+      <w:bookmarkEnd w:id="13"/>
     </w:p>
     <w:p>
       <w:pPr>
@@ -4062,12 +4242,29 @@
       <w:pPr>
         <w:ind w:left="720" w:hanging="720"/>
       </w:pPr>
+      <w:r>
+        <w:t>4.2.2</w:t>
+      </w:r>
+      <w:r>
+        <w:tab/>
+      </w:r>
+      <w:r>
+        <w:t>The Firefox web browser shall be the standard browser that is supported</w:t>
+      </w:r>
+      <w:r>
+        <w:t xml:space="preserve">.  However, the system should support the three popular web browsers, Microsoft Edge, Firefox, and Google Chrome.  </w:t>
+      </w:r>
+    </w:p>
+    <w:p>
+      <w:pPr>
+        <w:ind w:left="720" w:hanging="720"/>
+      </w:pPr>
     </w:p>
     <w:p>
       <w:pPr>
         <w:pStyle w:val="Heading2"/>
       </w:pPr>
-      <w:bookmarkStart w:id="15" w:name="_Toc46181748"/>
+      <w:bookmarkStart w:id="14" w:name="_Toc46236904"/>
       <w:r>
         <w:t>4.3</w:t>
       </w:r>
@@ -4075,7 +4272,7 @@
         <w:tab/>
         <w:t>Business Constraints</w:t>
       </w:r>
-      <w:bookmarkEnd w:id="15"/>
+      <w:bookmarkEnd w:id="14"/>
     </w:p>
     <w:p>
       <w:pPr>
@@ -4111,6 +4308,20 @@
       <w:pPr>
         <w:ind w:left="720" w:hanging="720"/>
       </w:pPr>
+      <w:r>
+        <w:t>4.3.2</w:t>
+      </w:r>
+      <w:r>
+        <w:tab/>
+        <w:t>Disaster recovery need not be an expensive fail over solution as the implementation is in multiple regions, and scripts exist for rebuilding the program code in the cloud environment.</w:t>
+      </w:r>
+      <w:bookmarkStart w:id="15" w:name="_GoBack"/>
+      <w:bookmarkEnd w:id="15"/>
+    </w:p>
+    <w:p>
+      <w:pPr>
+        <w:ind w:left="720" w:hanging="720"/>
+      </w:pPr>
     </w:p>
     <w:p>
       <w:r>
@@ -4121,7 +4332,7 @@
       <w:pPr>
         <w:pStyle w:val="Heading1"/>
       </w:pPr>
-      <w:bookmarkStart w:id="16" w:name="_Toc46181749"/>
+      <w:bookmarkStart w:id="16" w:name="_Toc46236905"/>
       <w:r>
         <w:lastRenderedPageBreak/>
         <w:t>5</w:t>
@@ -4141,7 +4352,7 @@
       <w:pPr>
         <w:pStyle w:val="Heading2"/>
       </w:pPr>
-      <w:bookmarkStart w:id="17" w:name="_Toc46181750"/>
+      <w:bookmarkStart w:id="17" w:name="_Toc46236906"/>
       <w:r>
         <w:t>5.1</w:t>
       </w:r>
@@ -4166,7 +4377,7 @@
       <w:pPr>
         <w:pStyle w:val="Heading2"/>
       </w:pPr>
-      <w:bookmarkStart w:id="18" w:name="_Toc46181751"/>
+      <w:bookmarkStart w:id="18" w:name="_Toc46236907"/>
       <w:r>
         <w:t>5.2</w:t>
       </w:r>
@@ -5700,7 +5911,7 @@
 </file>
 
 <file path=customXml/itemProps2.xml><?xml version="1.0" encoding="utf-8"?>
-<ds:datastoreItem xmlns:ds="http://schemas.openxmlformats.org/officeDocument/2006/customXml" ds:itemID="{9E205F9C-D1AE-4DEF-AE22-FAF570A8497F}">
+<ds:datastoreItem xmlns:ds="http://schemas.openxmlformats.org/officeDocument/2006/customXml" ds:itemID="{886CA087-F5A5-4BE6-938A-8D5D507564E1}">
   <ds:schemaRefs>
     <ds:schemaRef ds:uri="http://schemas.openxmlformats.org/officeDocument/2006/bibliography"/>
   </ds:schemaRefs>

</xml_diff>